<commit_message>
Procedimientos y triggers añadidos
</commit_message>
<xml_diff>
--- a/Adrian Ramos  Memoria Proyecto BBDD.docx
+++ b/Adrian Ramos  Memoria Proyecto BBDD.docx
@@ -5612,6 +5612,8 @@
         </w:rPr>
         <w:t xml:space="preserve"> para que me de los datos</w:t>
       </w:r>
+      <w:bookmarkStart w:id="7" w:name="_GoBack"/>
+      <w:bookmarkEnd w:id="7"/>
     </w:p>
     <w:p>
       <w:pPr>
@@ -6631,7 +6633,7 @@
           <w:lang w:val="gl-ES"/>
         </w:rPr>
       </w:pPr>
-      <w:bookmarkStart w:id="7" w:name="_Toc197794433"/>
+      <w:bookmarkStart w:id="8" w:name="_Toc197794433"/>
       <w:r>
         <w:rPr>
           <w:lang w:val="gl-ES"/>
@@ -6652,7 +6654,7 @@
         </w:rPr>
         <w:t xml:space="preserve"> Almacenados</w:t>
       </w:r>
-      <w:bookmarkEnd w:id="7"/>
+      <w:bookmarkEnd w:id="8"/>
     </w:p>
     <w:p>
       <w:pPr>
@@ -6666,26 +6668,18 @@
         </w:rPr>
         <w:t xml:space="preserve">Funciones </w:t>
       </w:r>
-      <w:proofErr w:type="spellStart"/>
-      <w:r>
-        <w:rPr>
-          <w:lang w:val="gl-ES"/>
-        </w:rPr>
-        <w:t>voy</w:t>
-      </w:r>
-      <w:proofErr w:type="spellEnd"/>
-      <w:r>
-        <w:rPr>
-          <w:lang w:val="gl-ES"/>
-        </w:rPr>
-        <w:t xml:space="preserve"> a </w:t>
-      </w:r>
-      <w:proofErr w:type="spellStart"/>
-      <w:r>
-        <w:rPr>
-          <w:lang w:val="gl-ES"/>
-        </w:rPr>
-        <w:t>hacer</w:t>
+      <w:r>
+        <w:rPr>
+          <w:lang w:val="gl-ES"/>
+        </w:rPr>
+        <w:t xml:space="preserve">se </w:t>
+      </w:r>
+      <w:proofErr w:type="spellStart"/>
+      <w:r>
+        <w:rPr>
+          <w:lang w:val="gl-ES"/>
+        </w:rPr>
+        <w:t>haran</w:t>
       </w:r>
       <w:proofErr w:type="spellEnd"/>
       <w:r>
@@ -6734,10 +6728,137 @@
         <w:rPr>
           <w:lang w:val="gl-ES"/>
         </w:rPr>
-        <w:t xml:space="preserve"> para el total que se ha pagado de una poliza</w:t>
-      </w:r>
-      <w:bookmarkStart w:id="8" w:name="_GoBack"/>
-      <w:bookmarkEnd w:id="8"/>
+        <w:t xml:space="preserve"> para el total que se ha pagado de una </w:t>
+      </w:r>
+      <w:proofErr w:type="spellStart"/>
+      <w:r>
+        <w:rPr>
+          <w:lang w:val="gl-ES"/>
+        </w:rPr>
+        <w:t>poliza</w:t>
+      </w:r>
+      <w:proofErr w:type="spellEnd"/>
+    </w:p>
+    <w:p>
+      <w:pPr>
+        <w:rPr>
+          <w:u w:val="single"/>
+          <w:lang w:val="gl-ES"/>
+        </w:rPr>
+      </w:pPr>
+    </w:p>
+    <w:p>
+      <w:pPr>
+        <w:rPr>
+          <w:u w:val="single"/>
+          <w:lang w:val="gl-ES"/>
+        </w:rPr>
+      </w:pPr>
+      <w:proofErr w:type="spellStart"/>
+      <w:r>
+        <w:rPr>
+          <w:u w:val="single"/>
+          <w:lang w:val="gl-ES"/>
+        </w:rPr>
+        <w:t>Procedimientos</w:t>
+      </w:r>
+      <w:proofErr w:type="spellEnd"/>
+      <w:r>
+        <w:rPr>
+          <w:u w:val="single"/>
+          <w:lang w:val="gl-ES"/>
+        </w:rPr>
+        <w:t xml:space="preserve"> </w:t>
+      </w:r>
+      <w:proofErr w:type="spellStart"/>
+      <w:r>
+        <w:rPr>
+          <w:u w:val="single"/>
+          <w:lang w:val="gl-ES"/>
+        </w:rPr>
+        <w:t>tambien</w:t>
+      </w:r>
+      <w:proofErr w:type="spellEnd"/>
+      <w:r>
+        <w:rPr>
+          <w:u w:val="single"/>
+          <w:lang w:val="gl-ES"/>
+        </w:rPr>
+        <w:t xml:space="preserve"> 2: Uno para crear una </w:t>
+      </w:r>
+      <w:proofErr w:type="spellStart"/>
+      <w:r>
+        <w:rPr>
+          <w:u w:val="single"/>
+          <w:lang w:val="gl-ES"/>
+        </w:rPr>
+        <w:t>nueva</w:t>
+      </w:r>
+      <w:proofErr w:type="spellEnd"/>
+      <w:r>
+        <w:rPr>
+          <w:u w:val="single"/>
+          <w:lang w:val="gl-ES"/>
+        </w:rPr>
+        <w:t xml:space="preserve"> </w:t>
+      </w:r>
+      <w:proofErr w:type="spellStart"/>
+      <w:r>
+        <w:rPr>
+          <w:u w:val="single"/>
+          <w:lang w:val="gl-ES"/>
+        </w:rPr>
+        <w:t>reclamacion</w:t>
+      </w:r>
+      <w:proofErr w:type="spellEnd"/>
+      <w:r>
+        <w:rPr>
+          <w:u w:val="single"/>
+          <w:lang w:val="gl-ES"/>
+        </w:rPr>
+        <w:t xml:space="preserve"> de </w:t>
+      </w:r>
+      <w:proofErr w:type="spellStart"/>
+      <w:r>
+        <w:rPr>
+          <w:u w:val="single"/>
+          <w:lang w:val="gl-ES"/>
+        </w:rPr>
+        <w:t>poliza</w:t>
+      </w:r>
+      <w:proofErr w:type="spellEnd"/>
+      <w:r>
+        <w:rPr>
+          <w:u w:val="single"/>
+          <w:lang w:val="gl-ES"/>
+        </w:rPr>
+        <w:t xml:space="preserve"> y  </w:t>
+      </w:r>
+      <w:proofErr w:type="spellStart"/>
+      <w:r>
+        <w:rPr>
+          <w:u w:val="single"/>
+          <w:lang w:val="gl-ES"/>
+        </w:rPr>
+        <w:t>otro</w:t>
+      </w:r>
+      <w:proofErr w:type="spellEnd"/>
+      <w:r>
+        <w:rPr>
+          <w:u w:val="single"/>
+          <w:lang w:val="gl-ES"/>
+        </w:rPr>
+        <w:t xml:space="preserve"> para cancelar una </w:t>
+      </w:r>
+      <w:proofErr w:type="spellStart"/>
+      <w:r>
+        <w:rPr>
+          <w:u w:val="single"/>
+          <w:lang w:val="gl-ES"/>
+        </w:rPr>
+        <w:t>poliza</w:t>
+      </w:r>
+      <w:proofErr w:type="spellEnd"/>
     </w:p>
     <w:p>
       <w:pPr>
@@ -6771,7 +6892,182 @@
         <w:rPr>
           <w:lang w:val="gl-ES"/>
         </w:rPr>
-        <w:t>Describe aquí...</w:t>
+        <w:t xml:space="preserve">El </w:t>
+      </w:r>
+      <w:proofErr w:type="spellStart"/>
+      <w:r>
+        <w:rPr>
+          <w:lang w:val="gl-ES"/>
+        </w:rPr>
+        <w:t>primer</w:t>
+      </w:r>
+      <w:proofErr w:type="spellEnd"/>
+      <w:r>
+        <w:rPr>
+          <w:lang w:val="gl-ES"/>
+        </w:rPr>
+        <w:t xml:space="preserve"> </w:t>
+      </w:r>
+      <w:proofErr w:type="spellStart"/>
+      <w:r>
+        <w:rPr>
+          <w:lang w:val="gl-ES"/>
+        </w:rPr>
+        <w:t>trigger</w:t>
+      </w:r>
+      <w:proofErr w:type="spellEnd"/>
+      <w:r>
+        <w:rPr>
+          <w:lang w:val="gl-ES"/>
+        </w:rPr>
+        <w:t xml:space="preserve"> : antes de </w:t>
+      </w:r>
+      <w:proofErr w:type="spellStart"/>
+      <w:r>
+        <w:rPr>
+          <w:lang w:val="gl-ES"/>
+        </w:rPr>
+        <w:t>insertar</w:t>
+      </w:r>
+      <w:proofErr w:type="spellEnd"/>
+      <w:r>
+        <w:rPr>
+          <w:lang w:val="gl-ES"/>
+        </w:rPr>
+        <w:t xml:space="preserve"> en la </w:t>
+      </w:r>
+      <w:proofErr w:type="spellStart"/>
+      <w:r>
+        <w:rPr>
+          <w:lang w:val="gl-ES"/>
+        </w:rPr>
+        <w:t>tabla</w:t>
+      </w:r>
+      <w:proofErr w:type="spellEnd"/>
+      <w:r>
+        <w:rPr>
+          <w:lang w:val="gl-ES"/>
+        </w:rPr>
+        <w:t xml:space="preserve"> de pagos se asegura de que el monto no </w:t>
+      </w:r>
+      <w:proofErr w:type="spellStart"/>
+      <w:r>
+        <w:rPr>
+          <w:lang w:val="gl-ES"/>
+        </w:rPr>
+        <w:t>sea</w:t>
+      </w:r>
+      <w:proofErr w:type="spellEnd"/>
+      <w:r>
+        <w:rPr>
+          <w:lang w:val="gl-ES"/>
+        </w:rPr>
+        <w:t xml:space="preserve"> negativo</w:t>
+      </w:r>
+    </w:p>
+    <w:p>
+      <w:pPr>
+        <w:rPr>
+          <w:lang w:val="gl-ES"/>
+        </w:rPr>
+      </w:pPr>
+    </w:p>
+    <w:p>
+      <w:pPr>
+        <w:rPr>
+          <w:lang w:val="gl-ES"/>
+        </w:rPr>
+      </w:pPr>
+      <w:r>
+        <w:rPr>
+          <w:lang w:val="gl-ES"/>
+        </w:rPr>
+        <w:lastRenderedPageBreak/>
+        <w:t xml:space="preserve">El segundo </w:t>
+      </w:r>
+      <w:proofErr w:type="spellStart"/>
+      <w:r>
+        <w:rPr>
+          <w:lang w:val="gl-ES"/>
+        </w:rPr>
+        <w:t>trigger</w:t>
+      </w:r>
+      <w:proofErr w:type="spellEnd"/>
+      <w:r>
+        <w:rPr>
+          <w:lang w:val="gl-ES"/>
+        </w:rPr>
+        <w:t xml:space="preserve">: Cada vez que se </w:t>
+      </w:r>
+      <w:proofErr w:type="spellStart"/>
+      <w:r>
+        <w:rPr>
+          <w:lang w:val="gl-ES"/>
+        </w:rPr>
+        <w:t>hace</w:t>
+      </w:r>
+      <w:proofErr w:type="spellEnd"/>
+      <w:r>
+        <w:rPr>
+          <w:lang w:val="gl-ES"/>
+        </w:rPr>
+        <w:t xml:space="preserve"> una </w:t>
+      </w:r>
+      <w:proofErr w:type="spellStart"/>
+      <w:r>
+        <w:rPr>
+          <w:lang w:val="gl-ES"/>
+        </w:rPr>
+        <w:t>nueva</w:t>
+      </w:r>
+      <w:proofErr w:type="spellEnd"/>
+      <w:r>
+        <w:rPr>
+          <w:lang w:val="gl-ES"/>
+        </w:rPr>
+        <w:t xml:space="preserve"> </w:t>
+      </w:r>
+      <w:proofErr w:type="spellStart"/>
+      <w:r>
+        <w:rPr>
+          <w:lang w:val="gl-ES"/>
+        </w:rPr>
+        <w:t>reclamacion</w:t>
+      </w:r>
+      <w:proofErr w:type="spellEnd"/>
+      <w:r>
+        <w:rPr>
+          <w:lang w:val="gl-ES"/>
+        </w:rPr>
+        <w:t xml:space="preserve"> cambia el estado de la </w:t>
+      </w:r>
+      <w:proofErr w:type="spellStart"/>
+      <w:r>
+        <w:rPr>
+          <w:lang w:val="gl-ES"/>
+        </w:rPr>
+        <w:t>poliza</w:t>
+      </w:r>
+      <w:proofErr w:type="spellEnd"/>
+      <w:r>
+        <w:rPr>
+          <w:lang w:val="gl-ES"/>
+        </w:rPr>
+        <w:t xml:space="preserve"> asociada a “En </w:t>
+      </w:r>
+      <w:proofErr w:type="spellStart"/>
+      <w:r>
+        <w:rPr>
+          <w:lang w:val="gl-ES"/>
+        </w:rPr>
+        <w:t>revision</w:t>
+      </w:r>
+      <w:proofErr w:type="spellEnd"/>
+      <w:r>
+        <w:rPr>
+          <w:lang w:val="gl-ES"/>
+        </w:rPr>
+        <w:t>”</w:t>
       </w:r>
     </w:p>
     <w:p>
@@ -6876,7 +7172,6 @@
         <w:rPr>
           <w:lang w:val="gl-ES"/>
         </w:rPr>
-        <w:lastRenderedPageBreak/>
         <w:t>Resultados y Verificación</w:t>
       </w:r>
       <w:bookmarkEnd w:id="12"/>
@@ -9226,7 +9521,7 @@
 </file>
 
 <file path=customXml/itemProps1.xml><?xml version="1.0" encoding="utf-8"?>
-<ds:datastoreItem xmlns:ds="http://schemas.openxmlformats.org/officeDocument/2006/customXml" ds:itemID="{1F95C869-8E95-4D22-8370-87E1E4F3BAC0}">
+<ds:datastoreItem xmlns:ds="http://schemas.openxmlformats.org/officeDocument/2006/customXml" ds:itemID="{20C5A676-2C9E-48CA-B8F0-341EECECB93C}">
   <ds:schemaRefs>
     <ds:schemaRef ds:uri="http://schemas.openxmlformats.org/officeDocument/2006/bibliography"/>
   </ds:schemaRefs>

</xml_diff>